<commit_message>
make changes to data analysis
</commit_message>
<xml_diff>
--- a/code/Research Journal.docx
+++ b/code/Research Journal.docx
@@ -281,13 +281,7 @@
         <w:rPr>
           <w:b/>
         </w:rPr>
-        <w:t>Date: 5/</w:t>
-      </w:r>
-      <w:r>
-        <w:rPr>
-          <w:b/>
-        </w:rPr>
-        <w:t>7-5/10</w:t>
+        <w:t>Date: 5/7-5/10</w:t>
       </w:r>
     </w:p>
     <w:p>
@@ -329,60 +323,18 @@
         </w:numPr>
       </w:pPr>
       <w:r>
-        <w:t xml:space="preserve">Consider alternative approach where </w:t>
-      </w:r>
-      <w:r>
-        <w:t xml:space="preserve">places are matched on </w:t>
+        <w:t>Analysis of racial dilution as a result of annexation</w:t>
+      </w:r>
+      <w:r>
+        <w:t xml:space="preserve"> (</w:t>
       </w:r>
       <w:proofErr w:type="gramStart"/>
       <w:r>
-        <w:t>whether or not</w:t>
+        <w:t>i.e.</w:t>
       </w:r>
       <w:proofErr w:type="gramEnd"/>
       <w:r>
-        <w:t xml:space="preserve"> they are covered by the VRA and whether or not they annex? </w:t>
-      </w:r>
-    </w:p>
-    <w:p>
-      <w:pPr>
-        <w:pStyle w:val="ListParagraph"/>
-        <w:numPr>
-          <w:ilvl w:val="1"/>
-          <w:numId w:val="11"/>
-        </w:numPr>
-      </w:pPr>
-      <w:r>
-        <w:t xml:space="preserve">Interpolate 2014 data, clean 2020 data </w:t>
-      </w:r>
-    </w:p>
-    <w:p>
-      <w:pPr>
-        <w:pStyle w:val="ListParagraph"/>
-        <w:numPr>
-          <w:ilvl w:val="1"/>
-          <w:numId w:val="11"/>
-        </w:numPr>
-      </w:pPr>
-      <w:r>
-        <w:t xml:space="preserve">Re-update 1990-2000, 2000-2007, 2007-2013, 2014-2020 </w:t>
-      </w:r>
-    </w:p>
-    <w:p>
-      <w:pPr>
-        <w:pStyle w:val="ListParagraph"/>
-        <w:numPr>
-          <w:ilvl w:val="1"/>
-          <w:numId w:val="11"/>
-        </w:numPr>
-      </w:pPr>
-      <w:r>
-        <w:t xml:space="preserve">Download and clean 1990 data again </w:t>
-      </w:r>
-      <w:r>
-        <w:sym w:font="Wingdings" w:char="F0E0"/>
-      </w:r>
-      <w:r>
-        <w:t xml:space="preserve"> from NHGIS instead of SE </w:t>
+        <w:t xml:space="preserve"> annexation is the main IV)</w:t>
       </w:r>
     </w:p>
     <w:p/>
@@ -412,7 +364,6 @@
         </w:numPr>
       </w:pPr>
       <w:r>
-        <w:lastRenderedPageBreak/>
         <w:t xml:space="preserve">1990 and 2000 FIPS codes are mismatched + multiple places share the same </w:t>
       </w:r>
       <w:proofErr w:type="spellStart"/>

</xml_diff>